<commit_message>
chapter 2 end at top page 44
</commit_message>
<xml_diff>
--- a/Brief Tsql.docx
+++ b/Brief Tsql.docx
@@ -2439,23 +2439,119 @@
         <w:t>master</w:t>
       </w:r>
       <w:r>
-        <w:t xml:space="preserve"> The master database holds instance-wide metadata information, server </w:t>
+        <w:t xml:space="preserve"> The master database holds instance-wide metadat</w:t>
+      </w:r>
+      <w:r>
+        <w:t>a information, server configura</w:t>
+      </w:r>
+      <w:r>
+        <w:t>tion, information about all databases in the instance, and initialization information.</w:t>
+      </w:r>
+    </w:p>
+    <w:p>
+      <w:r>
+        <w:rPr>
+          <w:rFonts w:ascii="Arial" w:hAnsi="Arial" w:cs="Arial"/>
+        </w:rPr>
+        <w:t>■</w:t>
+      </w:r>
+      <w:r>
+        <w:t xml:space="preserve"> </w:t>
+      </w:r>
+      <w:r>
+        <w:rPr>
+          <w:b/>
+          <w:bCs/>
+        </w:rPr>
+        <w:t>Resource</w:t>
+      </w:r>
+      <w:r>
+        <w:t xml:space="preserve"> The Resource database is a hidden, read-only database that holds the definitions of all system objects. When you query system objects in a database, they appear to reside in the sys schema of the local database, but in actuality their definitions r</w:t>
+      </w:r>
+      <w:r>
+        <w:t>eside in the Resource database.</w:t>
+      </w:r>
+    </w:p>
+    <w:p>
+      <w:r>
+        <w:rPr>
+          <w:rFonts w:ascii="Arial" w:hAnsi="Arial" w:cs="Arial"/>
+        </w:rPr>
+        <w:t>■</w:t>
+      </w:r>
+      <w:r>
+        <w:t xml:space="preserve"> </w:t>
+      </w:r>
+      <w:r>
+        <w:rPr>
+          <w:b/>
+          <w:bCs/>
+        </w:rPr>
+        <w:t>model</w:t>
+      </w:r>
+      <w:r>
+        <w:t xml:space="preserve"> The model database is used as a template for new databases. Every new database that you create is initially created as a copy of model. So if you want certain objects (such as data types) to appear in all new databases that you create, or certain database properties to be configured in a certain way in all new databases, you need to create those objects and configure those properties in the model database. Note that changes you apply to the model database will not affect existing databases—only new databases</w:t>
+      </w:r>
+      <w:r>
+        <w:t xml:space="preserve"> that you create in the future.</w:t>
+      </w:r>
+    </w:p>
+    <w:p>
+      <w:r>
+        <w:rPr>
+          <w:rFonts w:ascii="Arial" w:hAnsi="Arial" w:cs="Arial"/>
+        </w:rPr>
+        <w:t>■</w:t>
+      </w:r>
+      <w:r>
+        <w:t xml:space="preserve"> </w:t>
       </w:r>
       <w:proofErr w:type="spellStart"/>
       <w:r>
-        <w:t>configura</w:t>
+        <w:rPr>
+          <w:b/>
+          <w:bCs/>
+        </w:rPr>
+        <w:t>tempdb</w:t>
       </w:r>
       <w:proofErr w:type="spellEnd"/>
       <w:r>
+        <w:t xml:space="preserve"> The </w:t>
+      </w:r>
+      <w:proofErr w:type="spellStart"/>
+      <w:r>
+        <w:t>tempdb</w:t>
+      </w:r>
+      <w:proofErr w:type="spellEnd"/>
+      <w:r>
+        <w:t xml:space="preserve"> database is where SQL Server stores temporary data such as work tables, sort space, row versioning information, and so on. SQL Server allows you to create tem</w:t>
+      </w:r>
+      <w:r>
         <w:t/>
       </w:r>
       <w:proofErr w:type="spellStart"/>
       <w:r>
-        <w:t>tion</w:t>
+        <w:t>porary</w:t>
       </w:r>
       <w:proofErr w:type="spellEnd"/>
       <w:r>
-        <w:t>, information about all databases in the instance, and initialization information.</w:t>
+        <w:t xml:space="preserve"> tables for your own use, and the physi</w:t>
+      </w:r>
+      <w:bookmarkStart w:id="0" w:name="_GoBack"/>
+      <w:bookmarkEnd w:id="0"/>
+      <w:r>
+        <w:t xml:space="preserve">cal location of those temporary tables is </w:t>
+      </w:r>
+      <w:proofErr w:type="spellStart"/>
+      <w:r>
+        <w:t>tempdb</w:t>
+      </w:r>
+      <w:proofErr w:type="spellEnd"/>
+      <w:r>
+        <w:t>. Note that this database is destroyed and recreated as a copy of the model database every time you rest</w:t>
+      </w:r>
+      <w:r>
+        <w:t>art the instance of SQL Server.</w:t>
       </w:r>
     </w:p>
     <w:p>
@@ -2468,123 +2564,17 @@
       <w:r>
         <w:t xml:space="preserve"> </w:t>
       </w:r>
-      <w:r>
-        <w:rPr>
-          <w:b/>
-          <w:bCs/>
-        </w:rPr>
-        <w:t>Resource</w:t>
-      </w:r>
-      <w:r>
-        <w:t xml:space="preserve"> The Resource database is a hidden, read-only database that holds the definitions of all system objects. When you query system objects in a database, they appear to reside in the sys schema of the local database, but in actuality their definitions r</w:t>
-      </w:r>
-      <w:r>
-        <w:t>eside in the Resource database.</w:t>
-      </w:r>
-    </w:p>
-    <w:p>
-      <w:r>
-        <w:rPr>
-          <w:rFonts w:ascii="Arial" w:hAnsi="Arial" w:cs="Arial"/>
-        </w:rPr>
-        <w:t>■</w:t>
-      </w:r>
-      <w:r>
-        <w:t xml:space="preserve"> </w:t>
-      </w:r>
-      <w:r>
-        <w:rPr>
-          <w:b/>
-          <w:bCs/>
-        </w:rPr>
-        <w:t>model</w:t>
-      </w:r>
-      <w:r>
-        <w:t xml:space="preserve"> The model database is used as a template for new databases. Every new database that you create is initially created as a copy of model. So if you want certain objects (such as data types) to appear in all new databases that you create, or certain database properties to be configured in a certain way in all new databases, you need to create those objects and configure those properties in the model database. Note that changes you apply to the model database will not affect existing databases—only new databases</w:t>
-      </w:r>
-      <w:r>
-        <w:t xml:space="preserve"> that you create in the future.</w:t>
-      </w:r>
-    </w:p>
-    <w:p>
-      <w:r>
-        <w:rPr>
-          <w:rFonts w:ascii="Arial" w:hAnsi="Arial" w:cs="Arial"/>
-        </w:rPr>
-        <w:t>■</w:t>
-      </w:r>
-      <w:r>
-        <w:t xml:space="preserve"> </w:t>
-      </w:r>
       <w:proofErr w:type="spellStart"/>
       <w:r>
         <w:rPr>
           <w:b/>
           <w:bCs/>
         </w:rPr>
-        <w:t>tempdb</w:t>
+        <w:t>msdb</w:t>
       </w:r>
       <w:proofErr w:type="spellEnd"/>
       <w:r>
         <w:t xml:space="preserve"> The </w:t>
-      </w:r>
-      <w:proofErr w:type="spellStart"/>
-      <w:r>
-        <w:t>tempdb</w:t>
-      </w:r>
-      <w:proofErr w:type="spellEnd"/>
-      <w:r>
-        <w:t xml:space="preserve"> database is where SQL Server stores temporary data such as work tables, sort space, row versioning information, and so on. SQL Server allows you to create tem</w:t>
-      </w:r>
-      <w:r>
-        <w:t/>
-      </w:r>
-      <w:proofErr w:type="spellStart"/>
-      <w:r>
-        <w:t>porary</w:t>
-      </w:r>
-      <w:proofErr w:type="spellEnd"/>
-      <w:r>
-        <w:t xml:space="preserve"> tables for your own use, and the physical location of those temporary tables is </w:t>
-      </w:r>
-      <w:proofErr w:type="spellStart"/>
-      <w:r>
-        <w:t>tempdb</w:t>
-      </w:r>
-      <w:proofErr w:type="spellEnd"/>
-      <w:r>
-        <w:t>. Note that this database is destroyed and recreated as a copy of the model database every time you rest</w:t>
-      </w:r>
-      <w:r>
-        <w:t>art the instance of SQL Server.</w:t>
-      </w:r>
-    </w:p>
-    <w:p>
-      <w:r>
-        <w:rPr>
-          <w:rFonts w:ascii="Arial" w:hAnsi="Arial" w:cs="Arial"/>
-        </w:rPr>
-        <w:t>■</w:t>
-      </w:r>
-      <w:r>
-        <w:t xml:space="preserve"> </w:t>
-      </w:r>
-      <w:bookmarkStart w:id="0" w:name="_GoBack"/>
-      <w:proofErr w:type="spellStart"/>
-      <w:r>
-        <w:rPr>
-          <w:b/>
-          <w:bCs/>
-        </w:rPr>
-        <w:t>msdb</w:t>
-      </w:r>
-      <w:proofErr w:type="spellEnd"/>
-      <w:r>
-        <w:t xml:space="preserve"> </w:t>
-      </w:r>
-      <w:bookmarkEnd w:id="0"/>
-      <w:r>
-        <w:t xml:space="preserve">The </w:t>
       </w:r>
       <w:proofErr w:type="spellStart"/>
       <w:r>

</xml_diff>